<commit_message>
Update Group 22 Recognizng handwritten digits.docx
</commit_message>
<xml_diff>
--- a/Group 22 Recognizng handwritten digits.docx
+++ b/Group 22 Recognizng handwritten digits.docx
@@ -1321,14 +1321,14 @@
           <w:rFonts w:ascii="Arial" w:eastAsia="Arial" w:hAnsi="Arial" w:cs="Arial"/>
           <w:sz w:val="24"/>
         </w:rPr>
-        <w:t xml:space="preserve">This is to certify that the above statement made by the candidate(s) is correct to the best </w:t>
+        <w:t>This is to certify that the above statement made by the candidate(s) is correct to the best</w:t>
       </w:r>
       <w:r>
         <w:rPr>
           <w:rFonts w:ascii="Arial" w:eastAsia="Arial" w:hAnsi="Arial" w:cs="Arial"/>
           <w:sz w:val="24"/>
         </w:rPr>
-        <w:t xml:space="preserve">       of </w:t>
+        <w:t xml:space="preserve"> of </w:t>
       </w:r>
       <w:r>
         <w:rPr>
@@ -8047,6 +8047,9 @@
           <w14:ligatures w14:val="none"/>
         </w:rPr>
       </w:pPr>
+      <w:r>
+        <w:t xml:space="preserve"> </w:t>
+      </w:r>
       <w:hyperlink r:id="rId17" w:anchor="bbr0020" w:history="1">
         <w:r>
           <w:rPr>

</xml_diff>